<commit_message>
final stage of submission
</commit_message>
<xml_diff>
--- a/manuscript/v2/v3/v5/v6/v8/v9/v10/v11/v12/v_final/title_page.docx
+++ b/manuscript/v2/v3/v5/v6/v8/v9/v10/v11/v12/v_final/title_page.docx
@@ -407,29 +407,7 @@
           <w:szCs w:val="22"/>
           <w:lang w:val="en-US"/>
         </w:rPr>
-        <w:t xml:space="preserve"> Berlin Movement Diagnostics (</w:t>
-      </w:r>
-      <w:proofErr w:type="spellStart"/>
-      <w:r>
-        <w:rPr>
-          <w:rFonts w:ascii="Verdana" w:hAnsi="Verdana"/>
-          <w:color w:val="auto"/>
-          <w:sz w:val="22"/>
-          <w:szCs w:val="22"/>
-          <w:lang w:val="en-US"/>
-        </w:rPr>
-        <w:t>BeMoveD</w:t>
-      </w:r>
-      <w:proofErr w:type="spellEnd"/>
-      <w:r>
-        <w:rPr>
-          <w:rFonts w:ascii="Verdana" w:hAnsi="Verdana"/>
-          <w:color w:val="auto"/>
-          <w:sz w:val="22"/>
-          <w:szCs w:val="22"/>
-          <w:lang w:val="en-US"/>
-        </w:rPr>
-        <w:t>), Center for Musculoskeletal Surgery, Charité – Universitätsmedizin Berlin, Berlin, Germany</w:t>
+        <w:t xml:space="preserve"> Berlin Movement Diagnostics (BeMoveD), Center for Musculoskeletal Surgery, Charité – Universitätsmedizin Berlin, Berlin, Germany</w:t>
       </w:r>
     </w:p>
     <w:p>
@@ -667,27 +645,15 @@
           <w:lang w:val="en-US"/>
         </w:rPr>
       </w:pPr>
-      <w:proofErr w:type="spellStart"/>
-      <w:r>
-        <w:rPr>
-          <w:rFonts w:ascii="Verdana" w:hAnsi="Verdana"/>
-          <w:color w:val="auto"/>
-          <w:sz w:val="22"/>
-          <w:szCs w:val="22"/>
-          <w:lang w:val="en-US"/>
-        </w:rPr>
-        <w:t>Philosophenweg</w:t>
-      </w:r>
-      <w:proofErr w:type="spellEnd"/>
-      <w:r>
-        <w:rPr>
-          <w:rFonts w:ascii="Verdana" w:hAnsi="Verdana"/>
-          <w:color w:val="auto"/>
-          <w:sz w:val="22"/>
-          <w:szCs w:val="22"/>
-          <w:lang w:val="en-US"/>
-        </w:rPr>
-        <w:t xml:space="preserve"> 3, D-07443 Jena, Germany</w:t>
+      <w:r>
+        <w:rPr>
+          <w:rFonts w:ascii="Verdana" w:hAnsi="Verdana"/>
+          <w:color w:val="auto"/>
+          <w:sz w:val="22"/>
+          <w:szCs w:val="22"/>
+          <w:lang w:val="en-US"/>
+        </w:rPr>
+        <w:t>Philosophenweg 3, D-07443 Jena, Germany</w:t>
       </w:r>
     </w:p>
     <w:p>
@@ -785,31 +751,18 @@
         </w:rPr>
         <w:t xml:space="preserve">: </w:t>
       </w:r>
-      <w:r>
-        <w:fldChar w:fldCharType="begin"/>
-      </w:r>
-      <w:r>
-        <w:rPr>
-          <w:lang w:val="en-US"/>
-        </w:rPr>
-        <w:instrText>HYPERLINK "mailto:martin.kraemer@med.uni-jena.de"</w:instrText>
-      </w:r>
-      <w:r>
-        <w:fldChar w:fldCharType="separate"/>
-      </w:r>
-      <w:r>
-        <w:rPr>
-          <w:rStyle w:val="Hyperlink"/>
-          <w:rFonts w:ascii="Verdana" w:hAnsi="Verdana"/>
-          <w:sz w:val="22"/>
-          <w:szCs w:val="22"/>
-          <w:lang w:val="pl-PL"/>
-        </w:rPr>
-        <w:t>martin.kraemer@med.uni-jena.de</w:t>
-      </w:r>
-      <w:r>
-        <w:fldChar w:fldCharType="end"/>
-      </w:r>
+      <w:hyperlink r:id="rId8" w:history="1">
+        <w:r>
+          <w:rPr>
+            <w:rStyle w:val="Hyperlink"/>
+            <w:rFonts w:ascii="Verdana" w:hAnsi="Verdana"/>
+            <w:sz w:val="22"/>
+            <w:szCs w:val="22"/>
+            <w:lang w:val="pl-PL"/>
+          </w:rPr>
+          <w:t>martin.kraemer@med.uni-jena.de</w:t>
+        </w:r>
+      </w:hyperlink>
       <w:r>
         <w:rPr>
           <w:rFonts w:ascii="Verdana" w:hAnsi="Verdana"/>
@@ -924,7 +877,7 @@
         </w:rPr>
         <w:t xml:space="preserve">Aayush Nepal, M.Sc.: </w:t>
       </w:r>
-      <w:hyperlink r:id="rId8" w:history="1">
+      <w:hyperlink r:id="rId9" w:history="1">
         <w:r>
           <w:rPr>
             <w:rStyle w:val="Hyperlink"/>
@@ -986,28 +939,18 @@
         </w:rPr>
         <w:t xml:space="preserve">Nicholas M. Brisson, Ph.D.: </w:t>
       </w:r>
-      <w:r>
-        <w:fldChar w:fldCharType="begin"/>
-      </w:r>
-      <w:r>
-        <w:instrText>HYPERLINK "mailto:nicholas.brisson@charite.de" \h</w:instrText>
-      </w:r>
-      <w:r>
-        <w:fldChar w:fldCharType="separate"/>
-      </w:r>
-      <w:r>
-        <w:rPr>
-          <w:rFonts w:ascii="Verdana" w:hAnsi="Verdana"/>
-          <w:color w:val="0070C0"/>
-          <w:sz w:val="22"/>
-          <w:szCs w:val="22"/>
-          <w:u w:val="single"/>
-        </w:rPr>
-        <w:t>nicholas.brisson@charite.de</w:t>
-      </w:r>
-      <w:r>
-        <w:fldChar w:fldCharType="end"/>
-      </w:r>
+      <w:hyperlink r:id="rId10">
+        <w:r>
+          <w:rPr>
+            <w:rFonts w:ascii="Verdana" w:hAnsi="Verdana"/>
+            <w:color w:val="0070C0"/>
+            <w:sz w:val="22"/>
+            <w:szCs w:val="22"/>
+            <w:u w:val="single"/>
+          </w:rPr>
+          <w:t>nicholas.brisson@charite.de</w:t>
+        </w:r>
+      </w:hyperlink>
       <w:r>
         <w:rPr>
           <w:rFonts w:ascii="Verdana" w:hAnsi="Verdana"/>
@@ -1046,7 +989,27 @@
           <w:szCs w:val="22"/>
           <w:lang w:val="en-US"/>
         </w:rPr>
-        <w:t>Tobias C. Wood:</w:t>
+        <w:t>Tobias C. Wood</w:t>
+      </w:r>
+      <w:r>
+        <w:rPr>
+          <w:rFonts w:ascii="Verdana" w:hAnsi="Verdana"/>
+          <w:color w:val="auto"/>
+          <w:sz w:val="22"/>
+          <w:szCs w:val="22"/>
+          <w:lang w:val="en-US"/>
+        </w:rPr>
+        <w:t>, Ph.D</w:t>
+      </w:r>
+      <w:r>
+        <w:rPr>
+          <w:rFonts w:ascii="Verdana" w:hAnsi="Verdana"/>
+          <w:color w:val="auto"/>
+          <w:sz w:val="22"/>
+          <w:szCs w:val="22"/>
+          <w:lang w:val="en-US"/>
+        </w:rPr>
+        <w:t>:</w:t>
       </w:r>
       <w:r>
         <w:rPr>
@@ -1058,31 +1021,18 @@
         </w:rPr>
         <w:t xml:space="preserve"> </w:t>
       </w:r>
-      <w:r>
-        <w:fldChar w:fldCharType="begin"/>
-      </w:r>
-      <w:r>
-        <w:rPr>
-          <w:lang w:val="en-US"/>
-        </w:rPr>
-        <w:instrText>HYPERLINK "tobias.wood@kcl.ac.uk"</w:instrText>
-      </w:r>
-      <w:r>
-        <w:fldChar w:fldCharType="separate"/>
-      </w:r>
-      <w:r>
-        <w:rPr>
-          <w:rStyle w:val="Hyperlink"/>
-          <w:rFonts w:ascii="Verdana" w:hAnsi="Verdana"/>
-          <w:sz w:val="22"/>
-          <w:szCs w:val="22"/>
-          <w:lang w:val="en-US"/>
-        </w:rPr>
-        <w:t>tobias.wood@kcl.ac.uk</w:t>
-      </w:r>
-      <w:r>
-        <w:fldChar w:fldCharType="end"/>
-      </w:r>
+      <w:hyperlink r:id="rId11" w:history="1">
+        <w:r>
+          <w:rPr>
+            <w:rStyle w:val="Hyperlink"/>
+            <w:rFonts w:ascii="Verdana" w:hAnsi="Verdana"/>
+            <w:sz w:val="22"/>
+            <w:szCs w:val="22"/>
+            <w:lang w:val="en-US"/>
+          </w:rPr>
+          <w:t>tobias.wood@kcl.ac.uk</w:t>
+        </w:r>
+      </w:hyperlink>
     </w:p>
     <w:p>
       <w:pPr>
@@ -1112,7 +1062,7 @@
         </w:rPr>
         <w:t xml:space="preserve">Georg N. Duda, Dr.-Ing.: </w:t>
       </w:r>
-      <w:hyperlink r:id="rId9">
+      <w:hyperlink r:id="rId12">
         <w:r>
           <w:rPr>
             <w:rFonts w:ascii="Verdana" w:hAnsi="Verdana"/>
@@ -1162,7 +1112,7 @@
         </w:rPr>
         <w:t xml:space="preserve">Jürgen R. Reichenbach, Dr. rer. nat.: </w:t>
       </w:r>
-      <w:hyperlink r:id="rId10">
+      <w:hyperlink r:id="rId13">
         <w:r>
           <w:rPr>
             <w:rFonts w:ascii="Verdana" w:hAnsi="Verdana"/>
@@ -1213,7 +1163,7 @@
         </w:rPr>
         <w:t xml:space="preserve">Martin Krämer, Dr. rer. nat.: </w:t>
       </w:r>
-      <w:hyperlink r:id="rId11">
+      <w:hyperlink r:id="rId14">
         <w:r>
           <w:rPr>
             <w:rFonts w:ascii="Verdana" w:hAnsi="Verdana"/>
@@ -1350,7 +1300,6 @@
         </w:rPr>
         <w:t xml:space="preserve">Bone tracking; Semi-automated segmentation; Knee </w:t>
       </w:r>
-      <w:proofErr w:type="spellStart"/>
       <w:r>
         <w:rPr>
           <w:rFonts w:ascii="Verdana" w:hAnsi="Verdana"/>
@@ -1360,7 +1309,6 @@
         </w:rPr>
         <w:t>osteokinematics</w:t>
       </w:r>
-      <w:proofErr w:type="spellEnd"/>
     </w:p>
     <w:p>
       <w:pPr>

</xml_diff>